<commit_message>
chg: Added OPAR introductionare doc
</commit_message>
<xml_diff>
--- a/UNDER DEVELOPMENT/ADMIN DOCUMENTS TTPs OPAR 2.0/OPAR Intoduction v0.1.docx
+++ b/UNDER DEVELOPMENT/ADMIN DOCUMENTS TTPs OPAR 2.0/OPAR Intoduction v0.1.docx
@@ -344,82 +344,7 @@
         <w:pStyle w:val="Ingenmellomrom"/>
       </w:pPr>
       <w:r>
-        <w:t xml:space="preserve">A full campaign that uses volunteers in the role of Joint Force Air Component Command (JFACC) and Virtual Intelligence Service (VIS) is very complex and consists of many various actors/roles and many various documents to support the campaign, the </w:t>
-      </w:r>
-      <w:r>
-        <w:t>planning,</w:t>
-      </w:r>
-      <w:r>
-        <w:t xml:space="preserve"> and its execution. Chapter 1 will introduce the various roles</w:t>
-      </w:r>
-      <w:r>
-        <w:t xml:space="preserve"> that are encountered in the full campaign, it will explain the various products encountered during the campaign, and it will lay out some general concepts for the execution of the campaign.</w:t>
-      </w:r>
-    </w:p>
-    <w:p>
-      <w:pPr>
-        <w:pStyle w:val="Ingenmellomrom"/>
-      </w:pPr>
-    </w:p>
-    <w:p>
-      <w:pPr>
-        <w:pStyle w:val="Ingenmellomrom"/>
-      </w:pPr>
-    </w:p>
-    <w:p>
-      <w:pPr>
-        <w:pStyle w:val="Overskrift1"/>
-      </w:pPr>
-      <w:r>
-        <w:t>Roles</w:t>
-      </w:r>
-      <w:r>
-        <w:t>/actors</w:t>
-      </w:r>
-    </w:p>
-    <w:p>
-      <w:pPr>
-        <w:pStyle w:val="Overskrift2"/>
-      </w:pPr>
-      <w:r>
-        <w:t>Player volunteer roles</w:t>
-      </w:r>
-    </w:p>
-    <w:p>
-      <w:pPr>
-        <w:pStyle w:val="Overskrift3"/>
-      </w:pPr>
-      <w:r>
-        <w:t>Joint Force Air Component Command (</w:t>
-      </w:r>
-      <w:r>
-        <w:t>JFACC</w:t>
-      </w:r>
-      <w:r>
-        <w:t>)</w:t>
-      </w:r>
-      <w:r>
-        <w:t xml:space="preserve"> (Player</w:t>
-      </w:r>
-      <w:r>
-        <w:t xml:space="preserve"> volunteers</w:t>
-      </w:r>
-      <w:r>
-        <w:t>)</w:t>
-      </w:r>
-    </w:p>
-    <w:p>
-      <w:pPr>
-        <w:pStyle w:val="Ingenmellomrom"/>
-      </w:pPr>
-      <w:r>
-        <w:t>Joi</w:t>
-      </w:r>
-      <w:r>
-        <w:t>nt Force Air Component Command</w:t>
-      </w:r>
-      <w:r>
-        <w:t xml:space="preserve"> (JFACC) is the headquarter of the Joint Air Forces in the operation (Both Navy and Air Force, so for us in the 132</w:t>
+        <w:t>A 132</w:t>
       </w:r>
       <w:r>
         <w:rPr>
@@ -428,44 +353,111 @@
         <w:t>nd</w:t>
       </w:r>
       <w:r>
-        <w:t xml:space="preserve"> hosted campaigns,</w:t>
-      </w:r>
-      <w:r>
-        <w:t xml:space="preserve"> all air forces)</w:t>
-      </w:r>
-    </w:p>
-    <w:p>
-      <w:pPr>
-        <w:pStyle w:val="Ingenmellomrom"/>
-      </w:pPr>
-      <w:r>
-        <w:t>JFACC plans and executes air campaigns. JFACC have a role both in campaign planning for a campaign, but also for the planning for each ATO day (each event)</w:t>
-      </w:r>
-    </w:p>
-    <w:p>
-      <w:pPr>
-        <w:pStyle w:val="Ingenmellomrom"/>
-      </w:pPr>
-    </w:p>
-    <w:p>
-      <w:pPr>
-        <w:pStyle w:val="Ingenmellomrom"/>
-      </w:pPr>
-      <w:r>
-        <w:t>The JFACC role is about giving the direction and guidance for air operations. JFACC will publish its guidance before each event in the Air Operations Directive (AOD), and this direction and guidance will be used by everyone involved, especially AWACS controllers and mission commanders/flight leads for planning packages or flights.</w:t>
-      </w:r>
-    </w:p>
-    <w:p>
-      <w:pPr>
-        <w:pStyle w:val="Ingenmellomrom"/>
-      </w:pPr>
-    </w:p>
-    <w:p>
-      <w:pPr>
-        <w:pStyle w:val="Ingenmellomrom"/>
-      </w:pPr>
-      <w:r>
-        <w:t>JFACC also holds responsibility as Airspace Controlling Authority (ACA) and Area Air Defense Commander (AADC) for any 132</w:t>
+        <w:t xml:space="preserve"> hosted campaign that use the JFACC and VIS construct is intended to be executed over a lang period of time, and many events. There is a lot of information, background intelligence and procedures to facilitate this. This is done to create all the necessary layers for both aircrew, controllers and volunteers in the JFACC and VIS roles, but also for the mission designer so it will be possible to conduct events over a very long period of time with minimum of effort between each event. </w:t>
+      </w:r>
+    </w:p>
+    <w:p>
+      <w:pPr>
+        <w:pStyle w:val="Ingenmellomrom"/>
+      </w:pPr>
+    </w:p>
+    <w:p>
+      <w:pPr>
+        <w:pStyle w:val="Ingenmellomrom"/>
+      </w:pPr>
+      <w:r>
+        <w:t xml:space="preserve">Because of this, initially when starting the participation in the campaign there is a lot of information to cover, and it will take time to digest and get a good understanding of where all information are located. This document is intended to aid in this process. Also, once a participant have attended a few events and know where information is located, and get a good understanding of the various roles, the situation, the intelligence and the process, it is much easier to participate and attend subsequent events. </w:t>
+      </w:r>
+      <w:r>
+        <w:t>The immersive environment and the situation makes also the participation in the campaign over time worth the time spent at the beginning getting into the campaign in a good way.</w:t>
+      </w:r>
+    </w:p>
+    <w:p>
+      <w:pPr>
+        <w:pStyle w:val="Ingenmellomrom"/>
+      </w:pPr>
+    </w:p>
+    <w:p>
+      <w:pPr>
+        <w:pStyle w:val="Ingenmellomrom"/>
+      </w:pPr>
+      <w:r>
+        <w:t xml:space="preserve">A full campaign that uses volunteers in the role of Joint Force Air Component Command (JFACC) and Virtual Intelligence Service (VIS) is very complex and consists of many various actors/roles and many various documents to support the campaign, the </w:t>
+      </w:r>
+      <w:r>
+        <w:t>planning,</w:t>
+      </w:r>
+      <w:r>
+        <w:t xml:space="preserve"> and its execution. Chapter 1 will introduce the various roles</w:t>
+      </w:r>
+      <w:r>
+        <w:t xml:space="preserve"> that are encountered in the full campaign, it will explain the various products encountered during the campaign, and it will lay out some general concepts for the execution of the campaign.</w:t>
+      </w:r>
+    </w:p>
+    <w:p>
+      <w:pPr>
+        <w:pStyle w:val="Ingenmellomrom"/>
+      </w:pPr>
+    </w:p>
+    <w:p>
+      <w:pPr>
+        <w:pStyle w:val="Ingenmellomrom"/>
+      </w:pPr>
+    </w:p>
+    <w:p>
+      <w:pPr>
+        <w:pStyle w:val="Overskrift1"/>
+      </w:pPr>
+      <w:r>
+        <w:t>Roles</w:t>
+      </w:r>
+      <w:r>
+        <w:t>/actors</w:t>
+      </w:r>
+    </w:p>
+    <w:p>
+      <w:pPr>
+        <w:pStyle w:val="Overskrift2"/>
+      </w:pPr>
+      <w:r>
+        <w:t>Player volunteer roles</w:t>
+      </w:r>
+    </w:p>
+    <w:p>
+      <w:pPr>
+        <w:pStyle w:val="Overskrift3"/>
+      </w:pPr>
+      <w:r>
+        <w:t>Joint Force Air Component Command (</w:t>
+      </w:r>
+      <w:r>
+        <w:t>JFACC</w:t>
+      </w:r>
+      <w:r>
+        <w:t>)</w:t>
+      </w:r>
+      <w:r>
+        <w:t xml:space="preserve"> (Player</w:t>
+      </w:r>
+      <w:r>
+        <w:t xml:space="preserve"> volunteers</w:t>
+      </w:r>
+      <w:r>
+        <w:t>)</w:t>
+      </w:r>
+    </w:p>
+    <w:p>
+      <w:pPr>
+        <w:pStyle w:val="Ingenmellomrom"/>
+      </w:pPr>
+      <w:r>
+        <w:t>Joi</w:t>
+      </w:r>
+      <w:r>
+        <w:t>nt Force Air Component Command</w:t>
+      </w:r>
+      <w:r>
+        <w:t xml:space="preserve"> (JFACC) is the headquarter of the Joint Air Forces in the operation (Both Navy and Air Force, so for us in the 132</w:t>
       </w:r>
       <w:r>
         <w:rPr>
@@ -474,6 +466,53 @@
         <w:t>nd</w:t>
       </w:r>
       <w:r>
+        <w:t xml:space="preserve"> hosted campaigns,</w:t>
+      </w:r>
+      <w:r>
+        <w:t xml:space="preserve"> all air forces)</w:t>
+      </w:r>
+    </w:p>
+    <w:p>
+      <w:pPr>
+        <w:pStyle w:val="Ingenmellomrom"/>
+      </w:pPr>
+      <w:r>
+        <w:t>JFACC plans and executes air campaigns. JFACC have a role both in campaign planning for a campaign, but also for the planning for each ATO day (each event)</w:t>
+      </w:r>
+    </w:p>
+    <w:p>
+      <w:pPr>
+        <w:pStyle w:val="Ingenmellomrom"/>
+      </w:pPr>
+    </w:p>
+    <w:p>
+      <w:pPr>
+        <w:pStyle w:val="Ingenmellomrom"/>
+      </w:pPr>
+      <w:r>
+        <w:t>The JFACC role is about giving the direction and guidance for air operations. JFACC will publish its guidance before each event in the Air Operations Directive (AOD), and this direction and guidance will be used by everyone involved, especially AWACS controllers and mission commanders/flight leads for planning packages or flights.</w:t>
+      </w:r>
+    </w:p>
+    <w:p>
+      <w:pPr>
+        <w:pStyle w:val="Ingenmellomrom"/>
+      </w:pPr>
+    </w:p>
+    <w:p>
+      <w:pPr>
+        <w:pStyle w:val="Ingenmellomrom"/>
+      </w:pPr>
+      <w:r>
+        <w:lastRenderedPageBreak/>
+        <w:t>JFACC also holds responsibility as Airspace Controlling Authority (ACA) and Area Air Defense Commander (AADC) for any 132</w:t>
+      </w:r>
+      <w:r>
+        <w:rPr>
+          <w:vertAlign w:val="superscript"/>
+        </w:rPr>
+        <w:t>nd</w:t>
+      </w:r>
+      <w:r>
         <w:t xml:space="preserve"> hosted campaign.</w:t>
       </w:r>
     </w:p>
@@ -487,10 +526,7 @@
         <w:pStyle w:val="Ingenmellomrom"/>
       </w:pPr>
       <w:r>
-        <w:t>If needed JFACC may also request support from other component commands (Land, Sea and Special Operations</w:t>
-      </w:r>
-      <w:r>
-        <w:t>).</w:t>
+        <w:t>If needed JFACC may also request support from other component commands (Land, Sea and Special Operations).</w:t>
       </w:r>
     </w:p>
     <w:p>
@@ -785,15 +821,7 @@
         <w:t>nd</w:t>
       </w:r>
       <w:r>
-        <w:t xml:space="preserve"> purposes controlled by JFACC. Surface ships operating together may form a Surface Action Group (SAG) with mutual support. MCC may have several </w:t>
-      </w:r>
-      <w:proofErr w:type="gramStart"/>
-      <w:r>
-        <w:t>SAG</w:t>
-      </w:r>
-      <w:proofErr w:type="gramEnd"/>
-      <w:r>
-        <w:t>`s. Maritime units are fewer in number than land units, and can easily be task organized in various SAG formations based on the need for the specific mission.</w:t>
+        <w:t xml:space="preserve"> purposes controlled by JFACC. Surface ships operating together may form a Surface Action Group (SAG) with mutual support. MCC may have several SAG`s. Maritime units are fewer in number than land units, and can easily be task organized in various SAG formations based on the need for the specific mission.</w:t>
       </w:r>
     </w:p>
     <w:p>
@@ -856,7 +884,6 @@
         <w:rPr>
           <w:noProof/>
         </w:rPr>
-        <w:lastRenderedPageBreak/>
         <w:drawing>
           <wp:inline distT="0" distB="0" distL="0" distR="0" wp14:anchorId="732B55CA" wp14:editId="264C8AD5">
             <wp:extent cx="5943600" cy="3339465"/>
@@ -901,27 +928,14 @@
       <w:r>
         <w:t xml:space="preserve">Figure </w:t>
       </w:r>
-      <w:r>
-        <w:fldChar w:fldCharType="begin"/>
-      </w:r>
-      <w:r>
-        <w:instrText xml:space="preserve"> SEQ Figure \* ARABIC </w:instrText>
-      </w:r>
-      <w:r>
-        <w:fldChar w:fldCharType="separate"/>
-      </w:r>
-      <w:r>
-        <w:rPr>
-          <w:noProof/>
-        </w:rPr>
-        <w:t>1</w:t>
-      </w:r>
-      <w:r>
-        <w:rPr>
-          <w:noProof/>
-        </w:rPr>
-        <w:fldChar w:fldCharType="end"/>
-      </w:r>
+      <w:fldSimple w:instr=" SEQ Figure \* ARABIC ">
+        <w:r>
+          <w:rPr>
+            <w:noProof/>
+          </w:rPr>
+          <w:t>1</w:t>
+        </w:r>
+      </w:fldSimple>
       <w:r>
         <w:t xml:space="preserve"> Campaign products</w:t>
       </w:r>
@@ -1048,6 +1062,7 @@
         <w:pStyle w:val="Overskrift3"/>
       </w:pPr>
       <w:r>
+        <w:lastRenderedPageBreak/>
         <w:t>Joint Target List (JTL) (Created by mission designer)</w:t>
       </w:r>
     </w:p>
@@ -1128,7 +1143,6 @@
         <w:pStyle w:val="Overskrift3"/>
       </w:pPr>
       <w:r>
-        <w:lastRenderedPageBreak/>
         <w:t>S</w:t>
       </w:r>
       <w:r>
@@ -1427,6 +1441,7 @@
         <w:pStyle w:val="Overskrift3"/>
       </w:pPr>
       <w:r>
+        <w:lastRenderedPageBreak/>
         <w:t>Air Directions Directive (AOD)</w:t>
       </w:r>
       <w:r>
@@ -1544,7 +1559,6 @@
         <w:pStyle w:val="Overskrift3"/>
       </w:pPr>
       <w:r>
-        <w:lastRenderedPageBreak/>
         <w:t>Air Tasking Order (ATO)</w:t>
       </w:r>
       <w:r>
@@ -1828,7 +1842,13 @@
         <w:t>Concept of operations</w:t>
       </w:r>
       <w:r>
-        <w:t xml:space="preserve"> (CONOP) (Created by mission designer)</w:t>
+        <w:t xml:space="preserve"> (CONOP) (Created by mission designer</w:t>
+      </w:r>
+      <w:r>
+        <w:t xml:space="preserve"> or JFACC</w:t>
+      </w:r>
+      <w:r>
+        <w:t>)</w:t>
       </w:r>
     </w:p>
     <w:p>
@@ -1839,15 +1859,7 @@
         <w:t xml:space="preserve">From time to time the other components (Ground, Sea, SOF) may provide a concept of their operations. This is provided so JFACC gets a better understanding of the other friendly operations planned. JFACC can then better figure out they can support the other components. A Concept of operation can also be provided </w:t>
       </w:r>
       <w:r>
-        <w:t xml:space="preserve">by </w:t>
-      </w:r>
-      <w:proofErr w:type="gramStart"/>
-      <w:r>
-        <w:t>JFACC  for</w:t>
-      </w:r>
-      <w:proofErr w:type="gramEnd"/>
-      <w:r>
-        <w:t xml:space="preserve"> approval by JFC </w:t>
+        <w:t xml:space="preserve">by JFACC for approval by JFC </w:t>
       </w:r>
       <w:r>
         <w:t>for a specific sensitive operation as ordered by Joint Force Commander (JFC).</w:t>
@@ -1868,6 +1880,7 @@
         <w:pStyle w:val="Overskrift1"/>
       </w:pPr>
       <w:r>
+        <w:lastRenderedPageBreak/>
         <w:t>General concepts</w:t>
       </w:r>
     </w:p>
@@ -1891,7 +1904,10 @@
         <w:t xml:space="preserve">hosted </w:t>
       </w:r>
       <w:r>
-        <w:t>events the following guiding principles are effective:</w:t>
+        <w:t>campaign</w:t>
+      </w:r>
+      <w:r>
+        <w:t xml:space="preserve"> the following guiding principles are effective:</w:t>
       </w:r>
     </w:p>
     <w:p>
@@ -1939,11 +1955,7 @@
         </w:numPr>
       </w:pPr>
       <w:r>
-        <w:t xml:space="preserve">The benefit this gives is that the products created for an event is still valid also for the next event and thus, events can be conducted at a more rapid pace. The only artificiality is that for event number two, JFACC will need to </w:t>
-      </w:r>
-      <w:r>
-        <w:lastRenderedPageBreak/>
-        <w:t>create a new ATO to facilitate for the signups on the actual date. But other products such as AOD, JPTL, ACO is still valid with the same information. For each ATO day JFACC/</w:t>
+        <w:t>The benefit this gives is that the products created for an event is still valid also for the next event and thus, events can be conducted at a more rapid pace. The only artificiality is that for event number two, JFACC will need to create a new ATO to facilitate for the signups on the actual date. But other products such as AOD, JPTL, ACO is still valid with the same information. For each ATO day JFACC/</w:t>
       </w:r>
       <w:r>
         <w:br/>
@@ -1983,7 +1995,7 @@
         </w:numPr>
       </w:pPr>
       <w:r>
-        <w:t xml:space="preserve">ATO Day 1, event 1: D1.1. </w:t>
+        <w:t>ATO Day 1, event 1: D1.1</w:t>
       </w:r>
     </w:p>
     <w:p>
@@ -2007,7 +2019,7 @@
         </w:numPr>
       </w:pPr>
       <w:r>
-        <w:t>ATO Day 2, event 3: D2.3.</w:t>
+        <w:t>ATO Day 2, event 3: D2.3</w:t>
       </w:r>
     </w:p>
     <w:p>
@@ -2240,6 +2252,7 @@
         </w:numPr>
       </w:pPr>
       <w:r>
+        <w:lastRenderedPageBreak/>
         <w:t>Discord OPAR section: (OPAR tag given to participants for access, both 132</w:t>
       </w:r>
       <w:r>
@@ -2368,13 +2381,7 @@
         <w:t xml:space="preserve">JFACC, VIS </w:t>
       </w:r>
       <w:r>
-        <w:t xml:space="preserve">or VID publish information (will also be made </w:t>
-      </w:r>
-      <w:r>
-        <w:t>available</w:t>
-      </w:r>
-      <w:r>
-        <w:t xml:space="preserve"> on the OPAR briefing page)</w:t>
+        <w:t>or VID publish information (will also be made available on the OPAR briefing page)</w:t>
       </w:r>
     </w:p>
     <w:p>
@@ -2390,7 +2397,6 @@
           <w:b/>
           <w:bCs/>
         </w:rPr>
-        <w:lastRenderedPageBreak/>
         <w:t>Media</w:t>
       </w:r>
       <w:r>
@@ -9067,6 +9073,7 @@
   <w:style w:type="character" w:default="1" w:styleId="Standardskriftforavsnitt">
     <w:name w:val="Default Paragraph Font"/>
     <w:uiPriority w:val="1"/>
+    <w:semiHidden/>
     <w:unhideWhenUsed/>
   </w:style>
   <w:style w:type="table" w:default="1" w:styleId="Vanligtabell">

</xml_diff>